<commit_message>
Modified ManageProjectUseCase and update of verbali
</commit_message>
<xml_diff>
--- a/ManageProjectUseCase.docx
+++ b/ManageProjectUseCase.docx
@@ -845,96 +845,80 @@
           </w:p>
           <w:p>
             <w:pPr>
+              <w:pStyle w:val="Paragrafoelenco"/>
               <w:widowControl w:val="0"/>
               <w:numPr>
                 <w:ilvl w:val="0"/>
-                <w:numId w:val="13"/>
+                <w:numId w:val="11"/>
               </w:numPr>
-              <w:ind w:hanging="360"/>
-              <w:contextualSpacing/>
               <w:rPr>
                 <w:rFonts w:ascii="Arial" w:eastAsia="Arial" w:hAnsi="Arial" w:cs="Arial"/>
                 <w:color w:val="212121"/>
                 <w:highlight w:val="white"/>
               </w:rPr>
             </w:pPr>
-            <w:proofErr w:type="spellStart"/>
-            <w:r>
-              <w:rPr>
-                <w:rFonts w:ascii="Arial" w:hAnsi="Arial" w:cs="Arial"/>
-              </w:rPr>
-              <w:t>During</w:t>
-            </w:r>
-            <w:proofErr w:type="spellEnd"/>
-            <w:r>
-              <w:rPr>
-                <w:rFonts w:ascii="Arial" w:hAnsi="Arial" w:cs="Arial"/>
-              </w:rPr>
-              <w:t xml:space="preserve"> </w:t>
-            </w:r>
-            <w:proofErr w:type="spellStart"/>
-            <w:r>
-              <w:rPr>
-                <w:rFonts w:ascii="Arial" w:hAnsi="Arial" w:cs="Arial"/>
-              </w:rPr>
-              <w:t>changes</w:t>
-            </w:r>
-            <w:proofErr w:type="spellEnd"/>
-            <w:r>
-              <w:rPr>
-                <w:rFonts w:ascii="Arial" w:hAnsi="Arial" w:cs="Arial"/>
-              </w:rPr>
-              <w:t xml:space="preserve">, some </w:t>
-            </w:r>
-            <w:proofErr w:type="spellStart"/>
-            <w:r>
-              <w:rPr>
-                <w:rFonts w:ascii="Arial" w:hAnsi="Arial" w:cs="Arial"/>
-              </w:rPr>
-              <w:t>resources</w:t>
-            </w:r>
-            <w:proofErr w:type="spellEnd"/>
-            <w:r>
-              <w:rPr>
-                <w:rFonts w:ascii="Arial" w:hAnsi="Arial" w:cs="Arial"/>
-              </w:rPr>
-              <w:t xml:space="preserve"> </w:t>
-            </w:r>
-            <w:proofErr w:type="spellStart"/>
-            <w:r>
-              <w:rPr>
-                <w:rFonts w:ascii="Arial" w:hAnsi="Arial" w:cs="Arial"/>
-              </w:rPr>
-              <w:t>run</w:t>
-            </w:r>
-            <w:proofErr w:type="spellEnd"/>
-            <w:r>
-              <w:rPr>
-                <w:rFonts w:ascii="Arial" w:hAnsi="Arial" w:cs="Arial"/>
-              </w:rPr>
-              <w:t xml:space="preserve"> out</w:t>
-            </w:r>
-            <w:r>
-              <w:rPr>
-                <w:rFonts w:ascii="Arial" w:hAnsi="Arial" w:cs="Arial"/>
-              </w:rPr>
-              <w:t xml:space="preserve"> or</w:t>
-            </w:r>
             <w:bookmarkStart w:id="0" w:name="_GoBack"/>
             <w:bookmarkEnd w:id="0"/>
             <w:r>
               <w:rPr>
+                <w:rFonts w:ascii="Arial" w:hAnsi="Arial" w:cs="Arial"/>
+              </w:rPr>
+              <w:t xml:space="preserve">During </w:t>
+            </w:r>
+            <w:proofErr w:type="spellStart"/>
+            <w:r>
+              <w:rPr>
+                <w:rFonts w:ascii="Arial" w:hAnsi="Arial" w:cs="Arial"/>
+              </w:rPr>
+              <w:t>changes</w:t>
+            </w:r>
+            <w:proofErr w:type="spellEnd"/>
+            <w:r>
+              <w:rPr>
+                <w:rFonts w:ascii="Arial" w:hAnsi="Arial" w:cs="Arial"/>
+              </w:rPr>
+              <w:t xml:space="preserve">, some </w:t>
+            </w:r>
+            <w:proofErr w:type="spellStart"/>
+            <w:r>
+              <w:rPr>
+                <w:rFonts w:ascii="Arial" w:hAnsi="Arial" w:cs="Arial"/>
+              </w:rPr>
+              <w:t>resources</w:t>
+            </w:r>
+            <w:proofErr w:type="spellEnd"/>
+            <w:r>
+              <w:rPr>
+                <w:rFonts w:ascii="Arial" w:hAnsi="Arial" w:cs="Arial"/>
+              </w:rPr>
+              <w:t xml:space="preserve"> </w:t>
+            </w:r>
+            <w:proofErr w:type="spellStart"/>
+            <w:r>
+              <w:rPr>
+                <w:rFonts w:ascii="Arial" w:hAnsi="Arial" w:cs="Arial"/>
+              </w:rPr>
+              <w:t>run</w:t>
+            </w:r>
+            <w:proofErr w:type="spellEnd"/>
+            <w:r>
+              <w:rPr>
+                <w:rFonts w:ascii="Arial" w:hAnsi="Arial" w:cs="Arial"/>
+              </w:rPr>
+              <w:t xml:space="preserve"> out</w:t>
+            </w:r>
+            <w:r>
+              <w:rPr>
+                <w:rFonts w:ascii="Arial" w:hAnsi="Arial" w:cs="Arial"/>
+              </w:rPr>
+              <w:t xml:space="preserve"> or</w:t>
+            </w:r>
+            <w:r>
+              <w:rPr>
                 <w:rFonts w:ascii="Arial" w:eastAsia="Arial" w:hAnsi="Arial" w:cs="Arial"/>
                 <w:highlight w:val="white"/>
               </w:rPr>
-              <w:t xml:space="preserve"> </w:t>
-            </w:r>
-            <w:r>
-              <w:rPr>
-                <w:rFonts w:ascii="Arial" w:eastAsia="Arial" w:hAnsi="Arial" w:cs="Arial"/>
-                <w:highlight w:val="white"/>
-              </w:rPr>
-              <w:t xml:space="preserve">the </w:t>
+              <w:t xml:space="preserve"> the </w:t>
             </w:r>
             <w:proofErr w:type="spellStart"/>
             <w:r>
@@ -1212,10 +1196,38 @@
                 <w:rFonts w:asciiTheme="majorHAnsi" w:hAnsiTheme="majorHAnsi" w:cstheme="majorHAnsi"/>
               </w:rPr>
             </w:pPr>
+            <w:proofErr w:type="spellStart"/>
             <w:r>
               <w:rPr>
                 <w:rFonts w:asciiTheme="majorHAnsi" w:hAnsiTheme="majorHAnsi" w:cstheme="majorHAnsi"/>
               </w:rPr>
+              <w:t>Often</w:t>
+            </w:r>
+            <w:proofErr w:type="spellEnd"/>
+            <w:r>
+              <w:rPr>
+                <w:rFonts w:asciiTheme="majorHAnsi" w:hAnsiTheme="majorHAnsi" w:cstheme="majorHAnsi"/>
+              </w:rPr>
+              <w:t xml:space="preserve"> (For </w:t>
+            </w:r>
+            <w:proofErr w:type="spellStart"/>
+            <w:r>
+              <w:rPr>
+                <w:rFonts w:asciiTheme="majorHAnsi" w:hAnsiTheme="majorHAnsi" w:cstheme="majorHAnsi"/>
+              </w:rPr>
+              <w:t>example</w:t>
+            </w:r>
+            <w:proofErr w:type="spellEnd"/>
+            <w:r>
+              <w:rPr>
+                <w:rFonts w:asciiTheme="majorHAnsi" w:hAnsiTheme="majorHAnsi" w:cstheme="majorHAnsi"/>
+              </w:rPr>
+              <w:t xml:space="preserve">: </w:t>
+            </w:r>
+            <w:r>
+              <w:rPr>
+                <w:rFonts w:asciiTheme="majorHAnsi" w:hAnsiTheme="majorHAnsi" w:cstheme="majorHAnsi"/>
+              </w:rPr>
               <w:t xml:space="preserve">2/3 </w:t>
             </w:r>
             <w:proofErr w:type="spellStart"/>
@@ -1240,6 +1252,12 @@
               <w:t>month</w:t>
             </w:r>
             <w:proofErr w:type="spellEnd"/>
+            <w:r>
+              <w:rPr>
+                <w:rFonts w:asciiTheme="majorHAnsi" w:hAnsiTheme="majorHAnsi" w:cstheme="majorHAnsi"/>
+              </w:rPr>
+              <w:t>)</w:t>
+            </w:r>
           </w:p>
         </w:tc>
       </w:tr>

</xml_diff>